<commit_message>
added src code for ex 4 extension
</commit_message>
<xml_diff>
--- a/Experiment 4/Hardware Trojan Attacks 1.docx
+++ b/Experiment 4/Hardware Trojan Attacks 1.docx
@@ -509,7 +509,7 @@
         </w:rPr>
         <w:lastRenderedPageBreak/>
         <w:drawing>
-          <wp:inline distT="0" distB="0" distL="0" distR="0" wp14:anchorId="29A74DBD" wp14:editId="0BF617E9">
+          <wp:inline distT="0" distB="0" distL="0" distR="0" wp14:anchorId="29A74DBD" wp14:editId="7269982B">
             <wp:extent cx="5943600" cy="3216910"/>
             <wp:effectExtent l="0" t="0" r="0" b="0"/>
             <wp:docPr id="1073559784" name="Picture 2" descr="A screen shot of a computer&#10;&#10;Description automatically generated"/>
@@ -1009,6 +1009,65 @@
         </w:drawing>
       </w:r>
     </w:p>
+    <w:p/>
+    <w:p>
+      <w:pPr>
+        <w:jc w:val="center"/>
+      </w:pPr>
+    </w:p>
+    <w:p>
+      <w:pPr>
+        <w:jc w:val="center"/>
+      </w:pPr>
+      <w:r>
+        <w:t xml:space="preserve">Part 4 Extended: Change the trigger </w:t>
+      </w:r>
+      <w:proofErr w:type="gramStart"/>
+      <w:r>
+        <w:t>condition</w:t>
+      </w:r>
+      <w:proofErr w:type="gramEnd"/>
+    </w:p>
+    <w:p>
+      <w:pPr>
+        <w:jc w:val="center"/>
+      </w:pPr>
+    </w:p>
+    <w:p>
+      <w:pPr>
+        <w:pStyle w:val="ListParagraph"/>
+        <w:numPr>
+          <w:ilvl w:val="0"/>
+          <w:numId w:val="4"/>
+        </w:numPr>
+      </w:pPr>
+      <w:r>
+        <w:t xml:space="preserve">The direction the sensor is sensing the acceleration is perpendicular to the </w:t>
+      </w:r>
+      <w:proofErr w:type="spellStart"/>
+      <w:r>
+        <w:t>HaHa</w:t>
+      </w:r>
+      <w:proofErr w:type="spellEnd"/>
+      <w:r>
+        <w:t xml:space="preserve"> Board.</w:t>
+      </w:r>
+    </w:p>
+    <w:p>
+      <w:pPr>
+        <w:pStyle w:val="ListParagraph"/>
+        <w:numPr>
+          <w:ilvl w:val="0"/>
+          <w:numId w:val="4"/>
+        </w:numPr>
+      </w:pPr>
+      <w:r>
+        <w:t xml:space="preserve">Attached is the Verilog code that </w:t>
+      </w:r>
+      <w:r>
+        <w:t xml:space="preserve">changes the trigger condition for the Trojan. Once the board is more than 45-degrees tilted, the trojan will be triggered. </w:t>
+      </w:r>
+    </w:p>
     <w:sectPr>
       <w:pgSz w:w="12240" w:h="15840"/>
       <w:pgMar w:top="1440" w:right="1440" w:bottom="1440" w:left="1440" w:header="720" w:footer="720" w:gutter="0"/>
@@ -1108,6 +1167,95 @@
     </w:lvl>
   </w:abstractNum>
   <w:abstractNum w:abstractNumId="1" w15:restartNumberingAfterBreak="0">
+    <w:nsid w:val="1C3E2D2D"/>
+    <w:multiLevelType w:val="hybridMultilevel"/>
+    <w:tmpl w:val="CAF6DD26"/>
+    <w:lvl w:ilvl="0" w:tplc="0409000F">
+      <w:start w:val="1"/>
+      <w:numFmt w:val="decimal"/>
+      <w:lvlText w:val="%1."/>
+      <w:lvlJc w:val="left"/>
+      <w:pPr>
+        <w:ind w:left="720" w:hanging="360"/>
+      </w:pPr>
+      <w:rPr>
+        <w:rFonts w:hint="default"/>
+      </w:rPr>
+    </w:lvl>
+    <w:lvl w:ilvl="1" w:tplc="04090019" w:tentative="1">
+      <w:start w:val="1"/>
+      <w:numFmt w:val="lowerLetter"/>
+      <w:lvlText w:val="%2."/>
+      <w:lvlJc w:val="left"/>
+      <w:pPr>
+        <w:ind w:left="1440" w:hanging="360"/>
+      </w:pPr>
+    </w:lvl>
+    <w:lvl w:ilvl="2" w:tplc="0409001B" w:tentative="1">
+      <w:start w:val="1"/>
+      <w:numFmt w:val="lowerRoman"/>
+      <w:lvlText w:val="%3."/>
+      <w:lvlJc w:val="right"/>
+      <w:pPr>
+        <w:ind w:left="2160" w:hanging="180"/>
+      </w:pPr>
+    </w:lvl>
+    <w:lvl w:ilvl="3" w:tplc="0409000F" w:tentative="1">
+      <w:start w:val="1"/>
+      <w:numFmt w:val="decimal"/>
+      <w:lvlText w:val="%4."/>
+      <w:lvlJc w:val="left"/>
+      <w:pPr>
+        <w:ind w:left="2880" w:hanging="360"/>
+      </w:pPr>
+    </w:lvl>
+    <w:lvl w:ilvl="4" w:tplc="04090019" w:tentative="1">
+      <w:start w:val="1"/>
+      <w:numFmt w:val="lowerLetter"/>
+      <w:lvlText w:val="%5."/>
+      <w:lvlJc w:val="left"/>
+      <w:pPr>
+        <w:ind w:left="3600" w:hanging="360"/>
+      </w:pPr>
+    </w:lvl>
+    <w:lvl w:ilvl="5" w:tplc="0409001B" w:tentative="1">
+      <w:start w:val="1"/>
+      <w:numFmt w:val="lowerRoman"/>
+      <w:lvlText w:val="%6."/>
+      <w:lvlJc w:val="right"/>
+      <w:pPr>
+        <w:ind w:left="4320" w:hanging="180"/>
+      </w:pPr>
+    </w:lvl>
+    <w:lvl w:ilvl="6" w:tplc="0409000F" w:tentative="1">
+      <w:start w:val="1"/>
+      <w:numFmt w:val="decimal"/>
+      <w:lvlText w:val="%7."/>
+      <w:lvlJc w:val="left"/>
+      <w:pPr>
+        <w:ind w:left="5040" w:hanging="360"/>
+      </w:pPr>
+    </w:lvl>
+    <w:lvl w:ilvl="7" w:tplc="04090019" w:tentative="1">
+      <w:start w:val="1"/>
+      <w:numFmt w:val="lowerLetter"/>
+      <w:lvlText w:val="%8."/>
+      <w:lvlJc w:val="left"/>
+      <w:pPr>
+        <w:ind w:left="5760" w:hanging="360"/>
+      </w:pPr>
+    </w:lvl>
+    <w:lvl w:ilvl="8" w:tplc="0409001B" w:tentative="1">
+      <w:start w:val="1"/>
+      <w:numFmt w:val="lowerRoman"/>
+      <w:lvlText w:val="%9."/>
+      <w:lvlJc w:val="right"/>
+      <w:pPr>
+        <w:ind w:left="6480" w:hanging="180"/>
+      </w:pPr>
+    </w:lvl>
+  </w:abstractNum>
+  <w:abstractNum w:abstractNumId="2" w15:restartNumberingAfterBreak="0">
     <w:nsid w:val="29A13733"/>
     <w:multiLevelType w:val="hybridMultilevel"/>
     <w:tmpl w:val="96581370"/>
@@ -1193,7 +1341,7 @@
       </w:pPr>
     </w:lvl>
   </w:abstractNum>
-  <w:abstractNum w:abstractNumId="2" w15:restartNumberingAfterBreak="0">
+  <w:abstractNum w:abstractNumId="3" w15:restartNumberingAfterBreak="0">
     <w:nsid w:val="5A1B0756"/>
     <w:multiLevelType w:val="hybridMultilevel"/>
     <w:tmpl w:val="3716D544"/>
@@ -1283,9 +1431,12 @@
     <w:abstractNumId w:val="0"/>
   </w:num>
   <w:num w:numId="2" w16cid:durableId="1701203194">
+    <w:abstractNumId w:val="3"/>
+  </w:num>
+  <w:num w:numId="3" w16cid:durableId="1798599648">
     <w:abstractNumId w:val="2"/>
   </w:num>
-  <w:num w:numId="3" w16cid:durableId="1798599648">
+  <w:num w:numId="4" w16cid:durableId="410079059">
     <w:abstractNumId w:val="1"/>
   </w:num>
 </w:numbering>

</xml_diff>

<commit_message>
cleaned up ex 4 folder
</commit_message>
<xml_diff>
--- a/Experiment 4/Hardware Trojan Attacks 1.docx
+++ b/Experiment 4/Hardware Trojan Attacks 1.docx
@@ -509,7 +509,7 @@
         </w:rPr>
         <w:lastRenderedPageBreak/>
         <w:drawing>
-          <wp:inline distT="0" distB="0" distL="0" distR="0" wp14:anchorId="29A74DBD" wp14:editId="7269982B">
+          <wp:inline distT="0" distB="0" distL="0" distR="0" wp14:anchorId="29A74DBD" wp14:editId="62245075">
             <wp:extent cx="5943600" cy="3216910"/>
             <wp:effectExtent l="0" t="0" r="0" b="0"/>
             <wp:docPr id="1073559784" name="Picture 2" descr="A screen shot of a computer&#10;&#10;Description automatically generated"/>
@@ -1065,7 +1065,19 @@
         <w:t xml:space="preserve">Attached is the Verilog code that </w:t>
       </w:r>
       <w:r>
-        <w:t xml:space="preserve">changes the trigger condition for the Trojan. Once the board is more than 45-degrees tilted, the trojan will be triggered. </w:t>
+        <w:t>changes the trigger condition for the Trojan</w:t>
+      </w:r>
+      <w:r>
+        <w:t xml:space="preserve"> (src/</w:t>
+      </w:r>
+      <w:r>
+        <w:t>des_extended.v</w:t>
+      </w:r>
+      <w:r>
+        <w:t>)</w:t>
+      </w:r>
+      <w:r>
+        <w:t xml:space="preserve">. Once the board is more than 45-degrees tilted, the trojan will be triggered. </w:t>
       </w:r>
     </w:p>
     <w:sectPr>

</xml_diff>